<commit_message>
start some rgee stuff
</commit_message>
<xml_diff>
--- a/FireSurvey/survey/Draft Survey - With Citations 11_5_2021.docx
+++ b/FireSurvey/survey/Draft Survey - With Citations 11_5_2021.docx
@@ -8916,10 +8916,141 @@
 <b:Sources xmlns:b="http://schemas.openxmlformats.org/officeDocument/2006/bibliography" xmlns="http://schemas.openxmlformats.org/officeDocument/2006/bibliography" SelectedStyle="\APASixthEditionOfficeOnline.xsl" StyleName="APA" Version="6"/>
 </file>
 
+<file path=customXml/item2.xml><?xml version="1.0" encoding="utf-8"?>
+<ct:contentTypeSchema xmlns:ct="http://schemas.microsoft.com/office/2006/metadata/contentType" xmlns:ma="http://schemas.microsoft.com/office/2006/metadata/properties/metaAttributes" ct:_="" ma:_="" ma:contentTypeName="Document" ma:contentTypeID="0x01010051B64F4CAEE3884A936EE11921CD1109" ma:contentTypeVersion="0" ma:contentTypeDescription="Create a new document." ma:contentTypeScope="" ma:versionID="294746e90aea9d7e86464dd05a641bc0">
+  <xsd:schema xmlns:xsd="http://www.w3.org/2001/XMLSchema" xmlns:xs="http://www.w3.org/2001/XMLSchema" xmlns:p="http://schemas.microsoft.com/office/2006/metadata/properties" targetNamespace="http://schemas.microsoft.com/office/2006/metadata/properties" ma:root="true" ma:fieldsID="b764bea3eb9b1a5be8fd57fac5fb459b">
+    <xsd:element name="properties">
+      <xsd:complexType>
+        <xsd:sequence>
+          <xsd:element name="documentManagement">
+            <xsd:complexType>
+              <xsd:all/>
+            </xsd:complexType>
+          </xsd:element>
+        </xsd:sequence>
+      </xsd:complexType>
+    </xsd:element>
+  </xsd:schema>
+  <xsd:schema xmlns="http://schemas.openxmlformats.org/package/2006/metadata/core-properties" xmlns:xsd="http://www.w3.org/2001/XMLSchema" xmlns:xsi="http://www.w3.org/2001/XMLSchema-instance" xmlns:dc="http://purl.org/dc/elements/1.1/" xmlns:dcterms="http://purl.org/dc/terms/" xmlns:odoc="http://schemas.microsoft.com/internal/obd" targetNamespace="http://schemas.openxmlformats.org/package/2006/metadata/core-properties" elementFormDefault="qualified" attributeFormDefault="unqualified" blockDefault="#all">
+    <xsd:import namespace="http://purl.org/dc/elements/1.1/" schemaLocation="http://dublincore.org/schemas/xmls/qdc/2003/04/02/dc.xsd"/>
+    <xsd:import namespace="http://purl.org/dc/terms/" schemaLocation="http://dublincore.org/schemas/xmls/qdc/2003/04/02/dcterms.xsd"/>
+    <xsd:element name="coreProperties" type="CT_coreProperties"/>
+    <xsd:complexType name="CT_coreProperties">
+      <xsd:all>
+        <xsd:element ref="dc:creator" minOccurs="0" maxOccurs="1"/>
+        <xsd:element ref="dcterms:created" minOccurs="0" maxOccurs="1"/>
+        <xsd:element ref="dc:identifier" minOccurs="0" maxOccurs="1"/>
+        <xsd:element name="contentType" minOccurs="0" maxOccurs="1" type="xsd:string" ma:index="0" ma:displayName="Content Type"/>
+        <xsd:element ref="dc:title" minOccurs="0" maxOccurs="1" ma:index="4" ma:displayName="Title"/>
+        <xsd:element ref="dc:subject" minOccurs="0" maxOccurs="1"/>
+        <xsd:element ref="dc:description" minOccurs="0" maxOccurs="1"/>
+        <xsd:element name="keywords" minOccurs="0" maxOccurs="1" type="xsd:string"/>
+        <xsd:element ref="dc:language" minOccurs="0" maxOccurs="1"/>
+        <xsd:element name="category" minOccurs="0" maxOccurs="1" type="xsd:string"/>
+        <xsd:element name="version" minOccurs="0" maxOccurs="1" type="xsd:string"/>
+        <xsd:element name="revision" minOccurs="0" maxOccurs="1" type="xsd:string">
+          <xsd:annotation>
+            <xsd:documentation>
+                        This value indicates the number of saves or revisions. The application is responsible for updating this value after each revision.
+                    </xsd:documentation>
+          </xsd:annotation>
+        </xsd:element>
+        <xsd:element name="lastModifiedBy" minOccurs="0" maxOccurs="1" type="xsd:string"/>
+        <xsd:element ref="dcterms:modified" minOccurs="0" maxOccurs="1"/>
+        <xsd:element name="contentStatus" minOccurs="0" maxOccurs="1" type="xsd:string"/>
+      </xsd:all>
+    </xsd:complexType>
+  </xsd:schema>
+  <xs:schema xmlns:pc="http://schemas.microsoft.com/office/infopath/2007/PartnerControls" xmlns:xs="http://www.w3.org/2001/XMLSchema" targetNamespace="http://schemas.microsoft.com/office/infopath/2007/PartnerControls" elementFormDefault="qualified" attributeFormDefault="unqualified">
+    <xs:element name="Person">
+      <xs:complexType>
+        <xs:sequence>
+          <xs:element ref="pc:DisplayName" minOccurs="0"/>
+          <xs:element ref="pc:AccountId" minOccurs="0"/>
+          <xs:element ref="pc:AccountType" minOccurs="0"/>
+        </xs:sequence>
+      </xs:complexType>
+    </xs:element>
+    <xs:element name="DisplayName" type="xs:string"/>
+    <xs:element name="AccountId" type="xs:string"/>
+    <xs:element name="AccountType" type="xs:string"/>
+    <xs:element name="BDCAssociatedEntity">
+      <xs:complexType>
+        <xs:sequence>
+          <xs:element ref="pc:BDCEntity" minOccurs="0" maxOccurs="unbounded"/>
+        </xs:sequence>
+        <xs:attribute ref="pc:EntityNamespace"/>
+        <xs:attribute ref="pc:EntityName"/>
+        <xs:attribute ref="pc:SystemInstanceName"/>
+        <xs:attribute ref="pc:AssociationName"/>
+      </xs:complexType>
+    </xs:element>
+    <xs:attribute name="EntityNamespace" type="xs:string"/>
+    <xs:attribute name="EntityName" type="xs:string"/>
+    <xs:attribute name="SystemInstanceName" type="xs:string"/>
+    <xs:attribute name="AssociationName" type="xs:string"/>
+    <xs:element name="BDCEntity">
+      <xs:complexType>
+        <xs:sequence>
+          <xs:element ref="pc:EntityDisplayName" minOccurs="0"/>
+          <xs:element ref="pc:EntityInstanceReference" minOccurs="0"/>
+          <xs:element ref="pc:EntityId1" minOccurs="0"/>
+          <xs:element ref="pc:EntityId2" minOccurs="0"/>
+          <xs:element ref="pc:EntityId3" minOccurs="0"/>
+          <xs:element ref="pc:EntityId4" minOccurs="0"/>
+          <xs:element ref="pc:EntityId5" minOccurs="0"/>
+        </xs:sequence>
+      </xs:complexType>
+    </xs:element>
+    <xs:element name="EntityDisplayName" type="xs:string"/>
+    <xs:element name="EntityInstanceReference" type="xs:string"/>
+    <xs:element name="EntityId1" type="xs:string"/>
+    <xs:element name="EntityId2" type="xs:string"/>
+    <xs:element name="EntityId3" type="xs:string"/>
+    <xs:element name="EntityId4" type="xs:string"/>
+    <xs:element name="EntityId5" type="xs:string"/>
+    <xs:element name="Terms">
+      <xs:complexType>
+        <xs:sequence>
+          <xs:element ref="pc:TermInfo" minOccurs="0" maxOccurs="unbounded"/>
+        </xs:sequence>
+      </xs:complexType>
+    </xs:element>
+    <xs:element name="TermInfo">
+      <xs:complexType>
+        <xs:sequence>
+          <xs:element ref="pc:TermName" minOccurs="0"/>
+          <xs:element ref="pc:TermId" minOccurs="0"/>
+        </xs:sequence>
+      </xs:complexType>
+    </xs:element>
+    <xs:element name="TermName" type="xs:string"/>
+    <xs:element name="TermId" type="xs:string"/>
+  </xs:schema>
+</ct:contentTypeSchema>
+</file>
+
+<file path=customXml/item3.xml><?xml version="1.0" encoding="utf-8"?>
+<?mso-contentType ?>
+<FormTemplates xmlns="http://schemas.microsoft.com/sharepoint/v3/contenttype/forms">
+  <Display>DocumentLibraryForm</Display>
+  <Edit>DocumentLibraryForm</Edit>
+  <New>DocumentLibraryForm</New>
+</FormTemplates>
+</file>
+
 <file path=customXml/itemProps1.xml><?xml version="1.0" encoding="utf-8"?>
 <ds:datastoreItem xmlns:ds="http://schemas.openxmlformats.org/officeDocument/2006/customXml" ds:itemID="{9DB89ABA-BC71-425B-97E3-53C7BB4A21BC}">
   <ds:schemaRefs>
     <ds:schemaRef ds:uri="http://schemas.openxmlformats.org/officeDocument/2006/bibliography"/>
   </ds:schemaRefs>
 </ds:datastoreItem>
+</file>
+
+<file path=customXml/itemProps2.xml><?xml version="1.0" encoding="utf-8"?>
+<ds:datastoreItem xmlns:ds="http://schemas.openxmlformats.org/officeDocument/2006/customXml" ds:itemID="{24A695D8-4D2D-4A3D-820D-6DD87C58C48A}"/>
+</file>
+
+<file path=customXml/itemProps3.xml><?xml version="1.0" encoding="utf-8"?>
+<ds:datastoreItem xmlns:ds="http://schemas.openxmlformats.org/officeDocument/2006/customXml" ds:itemID="{B2FAF19E-A6EA-4B10-8829-59D97D61C3C6}"/>
 </file>
</xml_diff>